<commit_message>
Nouveau memoire sur la gestion des club
</commit_message>
<xml_diff>
--- a/Plan de Kandza Prince.docx
+++ b/Plan de Kandza Prince.docx
@@ -50,7 +50,25 @@
           <w:sz w:val="24"/>
           <w:szCs w:val="24"/>
         </w:rPr>
-        <w:t>Mise en place d'une application web d'évaluation d'étudiants : Cas ESTM</w:t>
+        <w:t xml:space="preserve">Mise en place d'une application web </w:t>
+      </w:r>
+      <w:r>
+        <w:rPr>
+          <w:b/>
+          <w:bCs/>
+          <w:sz w:val="24"/>
+          <w:szCs w:val="24"/>
+        </w:rPr>
+        <w:t>de gestion des alumnis</w:t>
+      </w:r>
+      <w:r>
+        <w:rPr>
+          <w:b/>
+          <w:bCs/>
+          <w:sz w:val="24"/>
+          <w:szCs w:val="24"/>
+        </w:rPr>
+        <w:t xml:space="preserve"> : Cas ESTM</w:t>
       </w:r>
     </w:p>
     <w:p>
@@ -83,137 +101,18 @@
     </w:p>
     <w:p>
       <w:r>
-        <w:t>A cause de la COVID 19, l’ESTM a eu à rencontrer des difficultés dans sa gestion notamment des examens et devoirs en ligne du a flux assez important d’étudiants</w:t>
-      </w:r>
-      <w:r>
-        <w:t xml:space="preserve">. </w:t>
+        <w:t>Etant une structure, dont les informations de carrière professionnelles des étudiants contribuent largement à l’image, au développement et à la fierté de la structure, l’ESTM rencontre pas mal de problème dans la gestion de ces anciens étudiants, dû à un manque d’informations relatives à ceux-ci, les évolutions de carrière professionnelle ne sont pas suivis ce qui crée un manque de traçabilité pouvant à la longue devenir un problème car la fierté d’une école repose premièrement sur la réussite en carrière de ces anciens étudiants.</w:t>
       </w:r>
     </w:p>
     <w:p>
       <w:r>
-        <w:t>Une plateforme d’enseignement à distance a été mis en place</w:t>
-      </w:r>
-      <w:r>
-        <w:t>, elle</w:t>
-      </w:r>
-      <w:r>
-        <w:t xml:space="preserve"> comport</w:t>
-      </w:r>
-      <w:r>
-        <w:t>e</w:t>
-      </w:r>
-      <w:r>
-        <w:t xml:space="preserve"> plusieurs fonctionnalités dont la fonctionnalité d</w:t>
-      </w:r>
-      <w:r>
-        <w:t>’évaluation à distance des étudiants</w:t>
+        <w:t>Notre problématique est donc le besoin de rendre accessible et transparent les informations relatives aux différents alumnis afin de pouvoir suivre de manière précise les évolutions de carrière de cha</w:t>
+      </w:r>
+      <w:r>
+        <w:t>que promotion sortante</w:t>
       </w:r>
       <w:r>
         <w:t>.</w:t>
-      </w:r>
-      <w:r>
-        <w:t xml:space="preserve"> </w:t>
-      </w:r>
-      <w:r>
-        <w:t>Étant</w:t>
-      </w:r>
-      <w:r>
-        <w:t xml:space="preserve"> donné que </w:t>
-      </w:r>
-      <w:r>
-        <w:t>tous</w:t>
-      </w:r>
-      <w:r>
-        <w:t xml:space="preserve"> les modules des enseignements </w:t>
-      </w:r>
-      <w:r>
-        <w:t>étaient</w:t>
-      </w:r>
-      <w:r>
-        <w:t xml:space="preserve"> </w:t>
-      </w:r>
-      <w:r>
-        <w:t>gérés</w:t>
-      </w:r>
-      <w:r>
-        <w:t xml:space="preserve"> par une seule plateforme, </w:t>
-      </w:r>
-      <w:r>
-        <w:t xml:space="preserve">le risque de voir paralyser </w:t>
-      </w:r>
-      <w:r>
-        <w:t xml:space="preserve">les enseignements était très élevé au cas </w:t>
-      </w:r>
-      <w:r>
-        <w:t>où</w:t>
-      </w:r>
-      <w:r>
-        <w:t xml:space="preserve"> un bug ou blocage se produisait, un risque qui n’a pas été que fictif puisqu’il est arrivé un moment où nous ne pouvions plus accéder à la plateforme ce qui nous a contraint </w:t>
-      </w:r>
-      <w:r>
-        <w:t>à</w:t>
-      </w:r>
-      <w:r>
-        <w:t xml:space="preserve"> changer de plateforme</w:t>
-      </w:r>
-      <w:r>
-        <w:t>,</w:t>
-      </w:r>
-      <w:r>
-        <w:t xml:space="preserve"> </w:t>
-      </w:r>
-      <w:r>
-        <w:t>p</w:t>
-      </w:r>
-      <w:r>
-        <w:t>endant cette période</w:t>
-      </w:r>
-      <w:r>
-        <w:t xml:space="preserve"> aucune évaluation ne pouvait être effectuer, </w:t>
-      </w:r>
-      <w:r>
-        <w:t>ce qui limitait le bon déroulement des enseignements</w:t>
-      </w:r>
-      <w:r>
-        <w:t xml:space="preserve"> à distance</w:t>
-      </w:r>
-      <w:r>
-        <w:t>.</w:t>
-      </w:r>
-    </w:p>
-    <w:p>
-      <w:r>
-        <w:t>La problématique de notre sujet est le besoin d’isolé</w:t>
-      </w:r>
-      <w:r>
-        <w:t xml:space="preserve"> </w:t>
-      </w:r>
-      <w:r>
-        <w:t xml:space="preserve">le module </w:t>
-      </w:r>
-      <w:r>
-        <w:t>d’évaluation</w:t>
-      </w:r>
-      <w:r>
-        <w:t xml:space="preserve"> à distance afin de </w:t>
-      </w:r>
-      <w:r>
-        <w:t>diminuer</w:t>
-      </w:r>
-      <w:r>
-        <w:t xml:space="preserve"> </w:t>
-      </w:r>
-      <w:r>
-        <w:t>les risques potentiels</w:t>
-      </w:r>
-      <w:r>
-        <w:t xml:space="preserve"> concernant les </w:t>
-      </w:r>
-      <w:r>
-        <w:t>évaluations des étudiants</w:t>
-      </w:r>
-      <w:r>
-        <w:t xml:space="preserve"> qui pourrons survenir en cas de bug de la plateforme principale d’enseignement.</w:t>
       </w:r>
     </w:p>
     <w:p>
@@ -679,6 +578,54 @@
           <w:lang w:val="fr-FR"/>
         </w:rPr>
         <w:t>Proposition de la solution</w:t>
+      </w:r>
+    </w:p>
+    <w:p>
+      <w:pPr>
+        <w:pStyle w:val="Paragraphedeliste"/>
+        <w:numPr>
+          <w:ilvl w:val="3"/>
+          <w:numId w:val="23"/>
+        </w:numPr>
+        <w:rPr>
+          <w:rFonts w:ascii="Times New Roman" w:hAnsi="Times New Roman" w:cs="Times New Roman"/>
+          <w:sz w:val="24"/>
+          <w:szCs w:val="24"/>
+          <w:lang w:val="fr-FR"/>
+        </w:rPr>
+      </w:pPr>
+      <w:r>
+        <w:rPr>
+          <w:rFonts w:ascii="Times New Roman" w:hAnsi="Times New Roman" w:cs="Times New Roman"/>
+          <w:sz w:val="24"/>
+          <w:szCs w:val="24"/>
+          <w:lang w:val="fr-FR"/>
+        </w:rPr>
+        <w:t>Présentation des fonctionnalités</w:t>
+      </w:r>
+    </w:p>
+    <w:p>
+      <w:pPr>
+        <w:pStyle w:val="Paragraphedeliste"/>
+        <w:numPr>
+          <w:ilvl w:val="3"/>
+          <w:numId w:val="23"/>
+        </w:numPr>
+        <w:rPr>
+          <w:rFonts w:ascii="Times New Roman" w:hAnsi="Times New Roman" w:cs="Times New Roman"/>
+          <w:sz w:val="24"/>
+          <w:szCs w:val="24"/>
+          <w:lang w:val="fr-FR"/>
+        </w:rPr>
+      </w:pPr>
+      <w:r>
+        <w:rPr>
+          <w:rFonts w:ascii="Times New Roman" w:hAnsi="Times New Roman" w:cs="Times New Roman"/>
+          <w:sz w:val="24"/>
+          <w:szCs w:val="24"/>
+          <w:lang w:val="fr-FR"/>
+        </w:rPr>
+        <w:t>Présentation des maquettes d’écran</w:t>
       </w:r>
     </w:p>
     <w:p>
@@ -966,7 +913,6 @@
           <w:szCs w:val="24"/>
           <w:lang w:val="fr-FR"/>
         </w:rPr>
-        <w:lastRenderedPageBreak/>
         <w:tab/>
         <w:t xml:space="preserve">     2.1.2.2. Justification du choix</w:t>
       </w:r>
@@ -1001,6 +947,7 @@
           <w:szCs w:val="24"/>
           <w:lang w:val="fr-FR"/>
         </w:rPr>
+        <w:lastRenderedPageBreak/>
         <w:t>2.2</w:t>
       </w:r>
       <w:r>

</xml_diff>